<commit_message>
Finally works and ready for hand in!
</commit_message>
<xml_diff>
--- a/Research into ANNs and GAs.docx
+++ b/Research into ANNs and GAs.docx
@@ -676,8 +676,6 @@
         </w:rPr>
         <w:t>The maps being a vector of vector of int vectors of which the outer two are pointers looks very confusing. This could have been stored differently the maps being stored all in one place means it is easy to keep track of and them being pointers means that the maps can be accessed anywhere but still have as little flow of data as you are only passing the pointer rather than the whole array.</w:t>
       </w:r>
-      <w:bookmarkStart w:id="0" w:name="_GoBack"/>
-      <w:bookmarkEnd w:id="0"/>
     </w:p>
     <w:p>
       <w:pPr>
@@ -1272,9 +1270,8 @@
       <w:pPr>
         <w:spacing w:after="0" w:line="240" w:lineRule="auto"/>
         <w:rPr>
-          <w:rFonts w:ascii="Times New Roman" w:eastAsia="Times New Roman" w:hAnsi="Times New Roman" w:cs="Times New Roman"/>
-          <w:sz w:val="24"/>
-          <w:szCs w:val="24"/>
+          <w:rFonts w:ascii="Arial" w:eastAsia="Times New Roman" w:hAnsi="Arial" w:cs="Arial"/>
+          <w:color w:val="000000"/>
           <w:lang w:eastAsia="en-GB"/>
         </w:rPr>
       </w:pPr>
@@ -1302,7 +1299,7 @@
         </w:rPr>
         <w:t xml:space="preserve">r Games [online]. Poole: Bournemouth University. Available from: </w:t>
       </w:r>
-      <w:hyperlink r:id="rId4" w:history="1">
+      <w:hyperlink r:id="rId5" w:history="1">
         <w:r>
           <w:rPr>
             <w:rFonts w:ascii="Arial" w:eastAsia="Times New Roman" w:hAnsi="Arial" w:cs="Arial"/>
@@ -1319,10 +1316,163 @@
           <w:color w:val="000000"/>
           <w:lang w:eastAsia="en-GB"/>
         </w:rPr>
-        <w:t xml:space="preserve"> [Accessed 14 11 2018].    </w:t>
-      </w:r>
-    </w:p>
-    <w:p/>
+        <w:t xml:space="preserve"> [Accessed 14 11 2018].</w:t>
+      </w:r>
+    </w:p>
+    <w:p>
+      <w:pPr>
+        <w:spacing w:after="0" w:line="240" w:lineRule="auto"/>
+        <w:rPr>
+          <w:rFonts w:ascii="Arial" w:eastAsia="Times New Roman" w:hAnsi="Arial" w:cs="Arial"/>
+          <w:color w:val="000000"/>
+          <w:lang w:eastAsia="en-GB"/>
+        </w:rPr>
+      </w:pPr>
+    </w:p>
+    <w:p>
+      <w:pPr>
+        <w:spacing w:after="0" w:line="240" w:lineRule="auto"/>
+        <w:rPr>
+          <w:rFonts w:ascii="Arial" w:eastAsia="Times New Roman" w:hAnsi="Arial" w:cs="Arial"/>
+          <w:color w:val="000000"/>
+          <w:lang w:eastAsia="en-GB"/>
+        </w:rPr>
+      </w:pPr>
+      <w:r>
+        <w:rPr>
+          <w:rFonts w:ascii="Arial" w:eastAsia="Times New Roman" w:hAnsi="Arial" w:cs="Arial"/>
+          <w:color w:val="000000"/>
+          <w:lang w:eastAsia="en-GB"/>
+        </w:rPr>
+        <w:t>Stack Overflow</w:t>
+      </w:r>
+      <w:r>
+        <w:rPr>
+          <w:rFonts w:ascii="Arial" w:eastAsia="Times New Roman" w:hAnsi="Arial" w:cs="Arial"/>
+          <w:color w:val="000000"/>
+          <w:lang w:eastAsia="en-GB"/>
+        </w:rPr>
+        <w:t xml:space="preserve">, 2018. </w:t>
+      </w:r>
+      <w:r>
+        <w:rPr>
+          <w:rFonts w:ascii="Arial" w:eastAsia="Times New Roman" w:hAnsi="Arial" w:cs="Arial"/>
+          <w:color w:val="000000"/>
+          <w:lang w:eastAsia="en-GB"/>
+        </w:rPr>
+        <w:t>Rand Between 0 and 1</w:t>
+      </w:r>
+      <w:r>
+        <w:rPr>
+          <w:rFonts w:ascii="Arial" w:eastAsia="Times New Roman" w:hAnsi="Arial" w:cs="Arial"/>
+          <w:color w:val="000000"/>
+          <w:lang w:eastAsia="en-GB"/>
+        </w:rPr>
+        <w:t xml:space="preserve"> [online]. Poole: </w:t>
+      </w:r>
+      <w:r>
+        <w:rPr>
+          <w:rFonts w:ascii="Arial" w:eastAsia="Times New Roman" w:hAnsi="Arial" w:cs="Arial"/>
+          <w:color w:val="000000"/>
+          <w:lang w:eastAsia="en-GB"/>
+        </w:rPr>
+        <w:t>Stack Overflow</w:t>
+      </w:r>
+      <w:bookmarkStart w:id="0" w:name="_GoBack"/>
+      <w:bookmarkEnd w:id="0"/>
+      <w:r>
+        <w:rPr>
+          <w:rFonts w:ascii="Arial" w:eastAsia="Times New Roman" w:hAnsi="Arial" w:cs="Arial"/>
+          <w:color w:val="000000"/>
+          <w:lang w:eastAsia="en-GB"/>
+        </w:rPr>
+        <w:t>. Available from:</w:t>
+      </w:r>
+      <w:r>
+        <w:rPr>
+          <w:rFonts w:ascii="Arial" w:eastAsia="Times New Roman" w:hAnsi="Arial" w:cs="Arial"/>
+          <w:color w:val="000000"/>
+          <w:lang w:eastAsia="en-GB"/>
+        </w:rPr>
+        <w:t xml:space="preserve"> </w:t>
+      </w:r>
+      <w:hyperlink r:id="rId6" w:history="1">
+        <w:r>
+          <w:rPr>
+            <w:rStyle w:val="Hyperlink"/>
+            <w:rFonts w:ascii="Arial" w:eastAsia="Times New Roman" w:hAnsi="Arial" w:cs="Arial"/>
+            <w:lang w:eastAsia="en-GB"/>
+          </w:rPr>
+          <w:t>https://stackoverflow.com/questions/9878965/rand-be</w:t>
+        </w:r>
+        <w:r>
+          <w:rPr>
+            <w:rStyle w:val="Hyperlink"/>
+            <w:rFonts w:ascii="Arial" w:eastAsia="Times New Roman" w:hAnsi="Arial" w:cs="Arial"/>
+            <w:lang w:eastAsia="en-GB"/>
+          </w:rPr>
+          <w:t>t</w:t>
+        </w:r>
+        <w:r>
+          <w:rPr>
+            <w:rStyle w:val="Hyperlink"/>
+            <w:rFonts w:ascii="Arial" w:eastAsia="Times New Roman" w:hAnsi="Arial" w:cs="Arial"/>
+            <w:lang w:eastAsia="en-GB"/>
+          </w:rPr>
+          <w:t>ween-0-and-1</w:t>
+        </w:r>
+      </w:hyperlink>
+      <w:r>
+        <w:rPr>
+          <w:rFonts w:ascii="Arial" w:eastAsia="Times New Roman" w:hAnsi="Arial" w:cs="Arial"/>
+          <w:color w:val="000000"/>
+          <w:lang w:eastAsia="en-GB"/>
+        </w:rPr>
+        <w:t xml:space="preserve"> [Accessed </w:t>
+      </w:r>
+      <w:r>
+        <w:rPr>
+          <w:rFonts w:ascii="Arial" w:eastAsia="Times New Roman" w:hAnsi="Arial" w:cs="Arial"/>
+          <w:color w:val="000000"/>
+          <w:lang w:eastAsia="en-GB"/>
+        </w:rPr>
+        <w:t>01</w:t>
+      </w:r>
+      <w:r>
+        <w:rPr>
+          <w:rFonts w:ascii="Arial" w:eastAsia="Times New Roman" w:hAnsi="Arial" w:cs="Arial"/>
+          <w:color w:val="000000"/>
+          <w:lang w:eastAsia="en-GB"/>
+        </w:rPr>
+        <w:t xml:space="preserve"> </w:t>
+      </w:r>
+      <w:r>
+        <w:rPr>
+          <w:rFonts w:ascii="Arial" w:eastAsia="Times New Roman" w:hAnsi="Arial" w:cs="Arial"/>
+          <w:color w:val="000000"/>
+          <w:lang w:eastAsia="en-GB"/>
+        </w:rPr>
+        <w:t>12</w:t>
+      </w:r>
+      <w:r>
+        <w:rPr>
+          <w:rFonts w:ascii="Arial" w:eastAsia="Times New Roman" w:hAnsi="Arial" w:cs="Arial"/>
+          <w:color w:val="000000"/>
+          <w:lang w:eastAsia="en-GB"/>
+        </w:rPr>
+        <w:t xml:space="preserve"> 2018].</w:t>
+      </w:r>
+    </w:p>
+    <w:p>
+      <w:pPr>
+        <w:spacing w:after="0" w:line="240" w:lineRule="auto"/>
+        <w:rPr>
+          <w:rFonts w:ascii="Arial" w:eastAsia="Times New Roman" w:hAnsi="Arial" w:cs="Arial"/>
+          <w:color w:val="000000"/>
+          <w:lang w:eastAsia="en-GB"/>
+        </w:rPr>
+      </w:pPr>
+    </w:p>
     <w:sectPr>
       <w:pgSz w:w="11906" w:h="16838"/>
       <w:pgMar w:top="1440" w:right="1440" w:bottom="1440" w:left="1440" w:header="708" w:footer="708" w:gutter="0"/>
@@ -1779,11 +1929,34 @@
     <w:name w:val="Hyperlink"/>
     <w:basedOn w:val="DefaultParagraphFont"/>
     <w:uiPriority w:val="99"/>
-    <w:semiHidden/>
     <w:unhideWhenUsed/>
     <w:rsid w:val="006E0443"/>
     <w:rPr>
       <w:color w:val="0000FF"/>
+      <w:u w:val="single"/>
+    </w:rPr>
+  </w:style>
+  <w:style w:type="character" w:styleId="UnresolvedMention">
+    <w:name w:val="Unresolved Mention"/>
+    <w:basedOn w:val="DefaultParagraphFont"/>
+    <w:uiPriority w:val="99"/>
+    <w:semiHidden/>
+    <w:unhideWhenUsed/>
+    <w:rsid w:val="004043C8"/>
+    <w:rPr>
+      <w:color w:val="605E5C"/>
+      <w:shd w:val="clear" w:color="auto" w:fill="E1DFDD"/>
+    </w:rPr>
+  </w:style>
+  <w:style w:type="character" w:styleId="FollowedHyperlink">
+    <w:name w:val="FollowedHyperlink"/>
+    <w:basedOn w:val="DefaultParagraphFont"/>
+    <w:uiPriority w:val="99"/>
+    <w:semiHidden/>
+    <w:unhideWhenUsed/>
+    <w:rsid w:val="004043C8"/>
+    <w:rPr>
+      <w:color w:val="954F72" w:themeColor="followedHyperlink"/>
       <w:u w:val="single"/>
     </w:rPr>
   </w:style>
@@ -2083,4 +2256,16 @@
     </a:ext>
   </a:extLst>
 </a:theme>
+</file>
+
+<file path=customXml/item1.xml><?xml version="1.0" encoding="utf-8"?>
+<b:Sources xmlns:b="http://schemas.openxmlformats.org/officeDocument/2006/bibliography" xmlns="http://schemas.openxmlformats.org/officeDocument/2006/bibliography" SelectedStyle="\APASixthEditionOfficeOnline.xsl" StyleName="APA" Version="6"/>
+</file>
+
+<file path=customXml/itemProps1.xml><?xml version="1.0" encoding="utf-8"?>
+<ds:datastoreItem xmlns:ds="http://schemas.openxmlformats.org/officeDocument/2006/customXml" ds:itemID="{CE47B4E1-562C-4C8C-942B-7B11906A95E8}">
+  <ds:schemaRefs>
+    <ds:schemaRef ds:uri="http://schemas.openxmlformats.org/officeDocument/2006/bibliography"/>
+  </ds:schemaRefs>
+</ds:datastoreItem>
 </file>
</xml_diff>